<commit_message>
updated files and abb list
</commit_message>
<xml_diff>
--- a/2019 MMH Data Entry Project.docx
+++ b/2019 MMH Data Entry Project.docx
@@ -1,6 +1,6 @@
 
 <file path=word/document.xml><?xml version="1.0" encoding="utf-8"?>
-<w:document xmlns:wpc="http://schemas.microsoft.com/office/word/2010/wordprocessingCanvas" xmlns:mc="http://schemas.openxmlformats.org/markup-compatibility/2006" xmlns:o="urn:schemas-microsoft-com:office:office" xmlns:r="http://schemas.openxmlformats.org/officeDocument/2006/relationships" xmlns:m="http://schemas.openxmlformats.org/officeDocument/2006/math" xmlns:v="urn:schemas-microsoft-com:vml" xmlns:wp14="http://schemas.microsoft.com/office/word/2010/wordprocessingDrawing" xmlns:wp="http://schemas.openxmlformats.org/drawingml/2006/wordprocessingDrawing" xmlns:w10="urn:schemas-microsoft-com:office:word" xmlns:w="http://schemas.openxmlformats.org/wordprocessingml/2006/main" xmlns:w14="http://schemas.microsoft.com/office/word/2010/wordml" xmlns:w15="http://schemas.microsoft.com/office/word/2012/wordml" xmlns:wpg="http://schemas.microsoft.com/office/word/2010/wordprocessingGroup" xmlns:wpi="http://schemas.microsoft.com/office/word/2010/wordprocessingInk" xmlns:wne="http://schemas.microsoft.com/office/word/2006/wordml" xmlns:wps="http://schemas.microsoft.com/office/word/2010/wordprocessingShape" mc:Ignorable="w14 w15 wp14">
+<w:document xmlns:wpc="http://schemas.microsoft.com/office/word/2010/wordprocessingCanvas" xmlns:cx="http://schemas.microsoft.com/office/drawing/2014/chartex" xmlns:cx1="http://schemas.microsoft.com/office/drawing/2015/9/8/chartex" xmlns:cx2="http://schemas.microsoft.com/office/drawing/2015/10/21/chartex" xmlns:cx3="http://schemas.microsoft.com/office/drawing/2016/5/9/chartex" xmlns:cx4="http://schemas.microsoft.com/office/drawing/2016/5/10/chartex" xmlns:cx5="http://schemas.microsoft.com/office/drawing/2016/5/11/chartex" xmlns:cx6="http://schemas.microsoft.com/office/drawing/2016/5/12/chartex" xmlns:cx7="http://schemas.microsoft.com/office/drawing/2016/5/13/chartex" xmlns:cx8="http://schemas.microsoft.com/office/drawing/2016/5/14/chartex" xmlns:mc="http://schemas.openxmlformats.org/markup-compatibility/2006" xmlns:aink="http://schemas.microsoft.com/office/drawing/2016/ink" xmlns:am3d="http://schemas.microsoft.com/office/drawing/2017/model3d" xmlns:o="urn:schemas-microsoft-com:office:office" xmlns:r="http://schemas.openxmlformats.org/officeDocument/2006/relationships" xmlns:m="http://schemas.openxmlformats.org/officeDocument/2006/math" xmlns:v="urn:schemas-microsoft-com:vml" xmlns:wp14="http://schemas.microsoft.com/office/word/2010/wordprocessingDrawing" xmlns:wp="http://schemas.openxmlformats.org/drawingml/2006/wordprocessingDrawing" xmlns:w10="urn:schemas-microsoft-com:office:word" xmlns:w="http://schemas.openxmlformats.org/wordprocessingml/2006/main" xmlns:w14="http://schemas.microsoft.com/office/word/2010/wordml" xmlns:w15="http://schemas.microsoft.com/office/word/2012/wordml" xmlns:w16cid="http://schemas.microsoft.com/office/word/2016/wordml/cid" xmlns:w16se="http://schemas.microsoft.com/office/word/2015/wordml/symex" xmlns:wpg="http://schemas.microsoft.com/office/word/2010/wordprocessingGroup" xmlns:wpi="http://schemas.microsoft.com/office/word/2010/wordprocessingInk" xmlns:wne="http://schemas.microsoft.com/office/word/2006/wordml" xmlns:wps="http://schemas.microsoft.com/office/word/2010/wordprocessingShape" mc:Ignorable="w14 w15 w16se w16cid wp14">
   <w:body>
     <w:p>
       <w:pPr>
@@ -189,7 +189,65 @@
           <w:sz w:val="24"/>
           <w:szCs w:val="24"/>
         </w:rPr>
-        <w:t>LAD-p-m 80% – mark both LAD-p and LAD-m as 80%</w:t>
+        <w:t>*</w:t>
+      </w:r>
+      <w:r>
+        <w:rPr>
+          <w:rStyle w:val="e24kjd"/>
+          <w:sz w:val="24"/>
+          <w:szCs w:val="24"/>
+        </w:rPr>
+        <w:t>LAD-</w:t>
+      </w:r>
+      <w:r>
+        <w:rPr>
+          <w:rStyle w:val="e24kjd"/>
+          <w:sz w:val="24"/>
+          <w:szCs w:val="24"/>
+        </w:rPr>
+        <w:t>(</w:t>
+      </w:r>
+      <w:r>
+        <w:rPr>
+          <w:rStyle w:val="e24kjd"/>
+          <w:sz w:val="24"/>
+          <w:szCs w:val="24"/>
+        </w:rPr>
+        <w:t xml:space="preserve">p-m </w:t>
+      </w:r>
+      <w:r>
+        <w:rPr>
+          <w:rStyle w:val="e24kjd"/>
+          <w:sz w:val="24"/>
+          <w:szCs w:val="24"/>
+        </w:rPr>
+        <w:t>)</w:t>
+      </w:r>
+      <w:r>
+        <w:rPr>
+          <w:rStyle w:val="e24kjd"/>
+          <w:sz w:val="24"/>
+          <w:szCs w:val="24"/>
+        </w:rPr>
+        <w:t>80% – mark both LAD-p and LAD-m as 80%</w:t>
+      </w:r>
+    </w:p>
+    <w:p>
+      <w:pPr>
+        <w:rPr>
+          <w:rStyle w:val="e24kjd"/>
+          <w:sz w:val="24"/>
+          <w:szCs w:val="24"/>
+        </w:rPr>
+      </w:pPr>
+      <w:r>
+        <w:rPr>
+          <w:rStyle w:val="e24kjd"/>
+          <w:sz w:val="24"/>
+          <w:szCs w:val="24"/>
+        </w:rPr>
+        <w:tab/>
+        <w:t>Example AI0018 = LCX(M-D) 70% stenosis</w:t>
       </w:r>
     </w:p>
     <w:p>
@@ -250,17 +308,75 @@
           <w:sz w:val="24"/>
           <w:szCs w:val="24"/>
         </w:rPr>
-        <w:t>CTO – Mark as 100</w:t>
-      </w:r>
-    </w:p>
-    <w:p>
-      <w:pPr>
-        <w:rPr>
-          <w:rStyle w:val="e24kjd"/>
-          <w:sz w:val="24"/>
-          <w:szCs w:val="24"/>
-        </w:rPr>
-      </w:pPr>
+        <w:t>*</w:t>
+      </w:r>
+      <w:r>
+        <w:rPr>
+          <w:rStyle w:val="e24kjd"/>
+          <w:sz w:val="24"/>
+          <w:szCs w:val="24"/>
+        </w:rPr>
+        <w:t>CTO</w:t>
+      </w:r>
+      <w:r>
+        <w:rPr>
+          <w:rStyle w:val="e24kjd"/>
+          <w:sz w:val="24"/>
+          <w:szCs w:val="24"/>
+        </w:rPr>
+        <w:t xml:space="preserve"> (total occlusion)</w:t>
+      </w:r>
+      <w:r>
+        <w:rPr>
+          <w:rStyle w:val="e24kjd"/>
+          <w:sz w:val="24"/>
+          <w:szCs w:val="24"/>
+        </w:rPr>
+        <w:t xml:space="preserve"> </w:t>
+      </w:r>
+      <w:r>
+        <w:rPr>
+          <w:rStyle w:val="e24kjd"/>
+          <w:sz w:val="24"/>
+          <w:szCs w:val="24"/>
+        </w:rPr>
+        <w:t>– Mark as 100</w:t>
+      </w:r>
+    </w:p>
+    <w:p>
+      <w:pPr>
+        <w:rPr>
+          <w:rStyle w:val="e24kjd"/>
+          <w:sz w:val="24"/>
+          <w:szCs w:val="24"/>
+        </w:rPr>
+      </w:pPr>
+      <w:r>
+        <w:rPr>
+          <w:rStyle w:val="e24kjd"/>
+          <w:sz w:val="24"/>
+          <w:szCs w:val="24"/>
+        </w:rPr>
+        <w:tab/>
+        <w:t>Example AI0004 = RCA-p total occlusion</w:t>
+      </w:r>
+    </w:p>
+    <w:p>
+      <w:pPr>
+        <w:rPr>
+          <w:rStyle w:val="e24kjd"/>
+          <w:sz w:val="24"/>
+          <w:szCs w:val="24"/>
+        </w:rPr>
+      </w:pPr>
+      <w:r>
+        <w:rPr>
+          <w:rStyle w:val="e24kjd"/>
+          <w:sz w:val="24"/>
+          <w:szCs w:val="24"/>
+        </w:rPr>
+        <w:t>*</w:t>
+      </w:r>
       <w:r>
         <w:rPr>
           <w:rStyle w:val="e24kjd"/>
@@ -308,6 +424,32 @@
           <w:sz w:val="24"/>
           <w:szCs w:val="24"/>
         </w:rPr>
+        <w:tab/>
+        <w:t xml:space="preserve">Example AI0042 = </w:t>
+      </w:r>
+      <w:r>
+        <w:rPr>
+          <w:rStyle w:val="e24kjd"/>
+          <w:sz w:val="24"/>
+          <w:szCs w:val="24"/>
+        </w:rPr>
+        <w:t>p-LAD 30-40% stenosis (ISR)</w:t>
+      </w:r>
+    </w:p>
+    <w:p>
+      <w:pPr>
+        <w:rPr>
+          <w:rStyle w:val="e24kjd"/>
+          <w:sz w:val="24"/>
+          <w:szCs w:val="24"/>
+        </w:rPr>
+      </w:pPr>
+      <w:r>
+        <w:rPr>
+          <w:rStyle w:val="e24kjd"/>
+          <w:sz w:val="24"/>
+          <w:szCs w:val="24"/>
+        </w:rPr>
         <w:t>SVD – single vessel disease</w:t>
       </w:r>
     </w:p>
@@ -337,11 +479,10 @@
         </w:rPr>
         <w:t>TVD – triple vessel disease</w:t>
       </w:r>
-    </w:p>
-    <w:p>
       <w:bookmarkStart w:id="0" w:name="_GoBack"/>
       <w:bookmarkEnd w:id="0"/>
     </w:p>
+    <w:p/>
     <w:sectPr>
       <w:pgSz w:w="12240" w:h="15840"/>
       <w:pgMar w:top="1440" w:right="1440" w:bottom="1440" w:left="1440" w:header="720" w:footer="720" w:gutter="0"/>
@@ -353,7 +494,7 @@
 </file>
 
 <file path=word/styles.xml><?xml version="1.0" encoding="utf-8"?>
-<w:styles xmlns:mc="http://schemas.openxmlformats.org/markup-compatibility/2006" xmlns:r="http://schemas.openxmlformats.org/officeDocument/2006/relationships" xmlns:w="http://schemas.openxmlformats.org/wordprocessingml/2006/main" xmlns:w14="http://schemas.microsoft.com/office/word/2010/wordml" xmlns:w15="http://schemas.microsoft.com/office/word/2012/wordml" mc:Ignorable="w14 w15">
+<w:styles xmlns:mc="http://schemas.openxmlformats.org/markup-compatibility/2006" xmlns:r="http://schemas.openxmlformats.org/officeDocument/2006/relationships" xmlns:w="http://schemas.openxmlformats.org/wordprocessingml/2006/main" xmlns:w14="http://schemas.microsoft.com/office/word/2010/wordml" xmlns:w15="http://schemas.microsoft.com/office/word/2012/wordml" xmlns:w16cid="http://schemas.microsoft.com/office/word/2016/wordml/cid" xmlns:w16se="http://schemas.microsoft.com/office/word/2015/wordml/symex" mc:Ignorable="w14 w15 w16se w16cid">
   <w:docDefaults>
     <w:rPrDefault>
       <w:rPr>
@@ -369,7 +510,7 @@
       </w:pPr>
     </w:pPrDefault>
   </w:docDefaults>
-  <w:latentStyles w:defLockedState="0" w:defUIPriority="99" w:defSemiHidden="0" w:defUnhideWhenUsed="0" w:defQFormat="0" w:count="371">
+  <w:latentStyles w:defLockedState="0" w:defUIPriority="99" w:defSemiHidden="0" w:defUnhideWhenUsed="0" w:defQFormat="0" w:count="375">
     <w:lsdException w:name="Normal" w:uiPriority="0" w:qFormat="1"/>
     <w:lsdException w:name="heading 1" w:uiPriority="9" w:qFormat="1"/>
     <w:lsdException w:name="heading 2" w:semiHidden="1" w:uiPriority="9" w:unhideWhenUsed="1" w:qFormat="1"/>
@@ -475,7 +616,6 @@
     <w:lsdException w:name="HTML Sample" w:semiHidden="1" w:unhideWhenUsed="1"/>
     <w:lsdException w:name="HTML Typewriter" w:semiHidden="1" w:unhideWhenUsed="1"/>
     <w:lsdException w:name="HTML Variable" w:semiHidden="1" w:unhideWhenUsed="1"/>
-    <w:lsdException w:name="Normal Table" w:semiHidden="1" w:unhideWhenUsed="1"/>
     <w:lsdException w:name="annotation subject" w:semiHidden="1" w:unhideWhenUsed="1"/>
     <w:lsdException w:name="No List" w:semiHidden="1" w:unhideWhenUsed="1"/>
     <w:lsdException w:name="Outline List 1" w:semiHidden="1" w:unhideWhenUsed="1"/>
@@ -519,10 +659,8 @@
     <w:lsdException w:name="Table Elegant" w:semiHidden="1" w:unhideWhenUsed="1"/>
     <w:lsdException w:name="Table Professional" w:semiHidden="1" w:unhideWhenUsed="1"/>
     <w:lsdException w:name="Table Subtle 1" w:semiHidden="1" w:unhideWhenUsed="1"/>
-    <w:lsdException w:name="Table Subtle 2" w:semiHidden="1" w:unhideWhenUsed="1"/>
     <w:lsdException w:name="Table Web 1" w:semiHidden="1" w:unhideWhenUsed="1"/>
     <w:lsdException w:name="Table Web 2" w:semiHidden="1" w:unhideWhenUsed="1"/>
-    <w:lsdException w:name="Table Web 3" w:semiHidden="1" w:unhideWhenUsed="1"/>
     <w:lsdException w:name="Balloon Text" w:semiHidden="1" w:unhideWhenUsed="1"/>
     <w:lsdException w:name="Table Grid" w:uiPriority="39"/>
     <w:lsdException w:name="Table Theme" w:semiHidden="1" w:unhideWhenUsed="1"/>
@@ -741,6 +879,10 @@
     <w:lsdException w:name="List Table 5 Dark Accent 6" w:uiPriority="50"/>
     <w:lsdException w:name="List Table 6 Colorful Accent 6" w:uiPriority="51"/>
     <w:lsdException w:name="List Table 7 Colorful Accent 6" w:uiPriority="52"/>
+    <w:lsdException w:name="Mention" w:semiHidden="1" w:unhideWhenUsed="1"/>
+    <w:lsdException w:name="Smart Hyperlink" w:semiHidden="1" w:unhideWhenUsed="1"/>
+    <w:lsdException w:name="Hashtag" w:semiHidden="1" w:unhideWhenUsed="1"/>
+    <w:lsdException w:name="Unresolved Mention" w:semiHidden="1" w:unhideWhenUsed="1"/>
   </w:latentStyles>
   <w:style w:type="paragraph" w:default="1" w:styleId="Normal">
     <w:name w:val="Normal"/>

</xml_diff>

<commit_message>
verified 80 cases and updated comments
</commit_message>
<xml_diff>
--- a/2019 MMH Data Entry Project.docx
+++ b/2019 MMH Data Entry Project.docx
@@ -1,6 +1,6 @@
 
 <file path=word/document.xml><?xml version="1.0" encoding="utf-8"?>
-<w:document xmlns:wpc="http://schemas.microsoft.com/office/word/2010/wordprocessingCanvas" xmlns:cx="http://schemas.microsoft.com/office/drawing/2014/chartex" xmlns:cx1="http://schemas.microsoft.com/office/drawing/2015/9/8/chartex" xmlns:cx2="http://schemas.microsoft.com/office/drawing/2015/10/21/chartex" xmlns:cx3="http://schemas.microsoft.com/office/drawing/2016/5/9/chartex" xmlns:cx4="http://schemas.microsoft.com/office/drawing/2016/5/10/chartex" xmlns:cx5="http://schemas.microsoft.com/office/drawing/2016/5/11/chartex" xmlns:cx6="http://schemas.microsoft.com/office/drawing/2016/5/12/chartex" xmlns:cx7="http://schemas.microsoft.com/office/drawing/2016/5/13/chartex" xmlns:cx8="http://schemas.microsoft.com/office/drawing/2016/5/14/chartex" xmlns:mc="http://schemas.openxmlformats.org/markup-compatibility/2006" xmlns:aink="http://schemas.microsoft.com/office/drawing/2016/ink" xmlns:am3d="http://schemas.microsoft.com/office/drawing/2017/model3d" xmlns:o="urn:schemas-microsoft-com:office:office" xmlns:r="http://schemas.openxmlformats.org/officeDocument/2006/relationships" xmlns:m="http://schemas.openxmlformats.org/officeDocument/2006/math" xmlns:v="urn:schemas-microsoft-com:vml" xmlns:wp14="http://schemas.microsoft.com/office/word/2010/wordprocessingDrawing" xmlns:wp="http://schemas.openxmlformats.org/drawingml/2006/wordprocessingDrawing" xmlns:w10="urn:schemas-microsoft-com:office:word" xmlns:w="http://schemas.openxmlformats.org/wordprocessingml/2006/main" xmlns:w14="http://schemas.microsoft.com/office/word/2010/wordml" xmlns:w15="http://schemas.microsoft.com/office/word/2012/wordml" xmlns:w16cid="http://schemas.microsoft.com/office/word/2016/wordml/cid" xmlns:w16se="http://schemas.microsoft.com/office/word/2015/wordml/symex" xmlns:wpg="http://schemas.microsoft.com/office/word/2010/wordprocessingGroup" xmlns:wpi="http://schemas.microsoft.com/office/word/2010/wordprocessingInk" xmlns:wne="http://schemas.microsoft.com/office/word/2006/wordml" xmlns:wps="http://schemas.microsoft.com/office/word/2010/wordprocessingShape" mc:Ignorable="w14 w15 w16se w16cid wp14">
+<w:document xmlns:wpc="http://schemas.microsoft.com/office/word/2010/wordprocessingCanvas" xmlns:mc="http://schemas.openxmlformats.org/markup-compatibility/2006" xmlns:o="urn:schemas-microsoft-com:office:office" xmlns:r="http://schemas.openxmlformats.org/officeDocument/2006/relationships" xmlns:m="http://schemas.openxmlformats.org/officeDocument/2006/math" xmlns:v="urn:schemas-microsoft-com:vml" xmlns:wp14="http://schemas.microsoft.com/office/word/2010/wordprocessingDrawing" xmlns:wp="http://schemas.openxmlformats.org/drawingml/2006/wordprocessingDrawing" xmlns:w10="urn:schemas-microsoft-com:office:word" xmlns:w="http://schemas.openxmlformats.org/wordprocessingml/2006/main" xmlns:w14="http://schemas.microsoft.com/office/word/2010/wordml" xmlns:w15="http://schemas.microsoft.com/office/word/2012/wordml" xmlns:wpg="http://schemas.microsoft.com/office/word/2010/wordprocessingGroup" xmlns:wpi="http://schemas.microsoft.com/office/word/2010/wordprocessingInk" xmlns:wne="http://schemas.microsoft.com/office/word/2006/wordml" xmlns:wps="http://schemas.microsoft.com/office/word/2010/wordprocessingShape" mc:Ignorable="w14 w15 wp14">
   <w:body>
     <w:p>
       <w:pPr>
@@ -471,6 +471,13 @@
       </w:r>
     </w:p>
     <w:p>
+      <w:pPr>
+        <w:rPr>
+          <w:rStyle w:val="e24kjd"/>
+          <w:sz w:val="24"/>
+          <w:szCs w:val="24"/>
+        </w:rPr>
+      </w:pPr>
       <w:r>
         <w:rPr>
           <w:rStyle w:val="e24kjd"/>
@@ -479,10 +486,167 @@
         </w:rPr>
         <w:t>TVD – triple vessel disease</w:t>
       </w:r>
+    </w:p>
+    <w:p>
+      <w:pPr>
+        <w:rPr>
+          <w:rStyle w:val="e24kjd"/>
+          <w:sz w:val="24"/>
+          <w:szCs w:val="24"/>
+        </w:rPr>
+      </w:pPr>
+    </w:p>
+    <w:p>
+      <w:pPr>
+        <w:rPr>
+          <w:rStyle w:val="e24kjd"/>
+          <w:b/>
+          <w:sz w:val="24"/>
+          <w:szCs w:val="24"/>
+          <w:u w:val="single"/>
+        </w:rPr>
+      </w:pPr>
+      <w:r>
+        <w:rPr>
+          <w:rStyle w:val="e24kjd"/>
+          <w:b/>
+          <w:sz w:val="24"/>
+          <w:szCs w:val="24"/>
+          <w:u w:val="single"/>
+        </w:rPr>
+        <w:t>Updates</w:t>
+      </w:r>
+      <w:r>
+        <w:rPr>
+          <w:rStyle w:val="e24kjd"/>
+          <w:b/>
+          <w:sz w:val="24"/>
+          <w:szCs w:val="24"/>
+          <w:u w:val="single"/>
+        </w:rPr>
+        <w:t xml:space="preserve"> – 7/29/19</w:t>
+      </w:r>
+    </w:p>
+    <w:p>
+      <w:pPr>
+        <w:rPr>
+          <w:rStyle w:val="e24kjd"/>
+          <w:sz w:val="24"/>
+          <w:szCs w:val="24"/>
+        </w:rPr>
+      </w:pPr>
+    </w:p>
+    <w:p>
+      <w:pPr>
+        <w:pStyle w:val="ListParagraph"/>
+        <w:numPr>
+          <w:ilvl w:val="0"/>
+          <w:numId w:val="1"/>
+        </w:numPr>
+        <w:rPr>
+          <w:rStyle w:val="e24kjd"/>
+          <w:sz w:val="24"/>
+          <w:szCs w:val="24"/>
+        </w:rPr>
+      </w:pPr>
+      <w:r>
+        <w:rPr>
+          <w:rStyle w:val="e24kjd"/>
+          <w:sz w:val="24"/>
+          <w:szCs w:val="24"/>
+        </w:rPr>
+        <w:t>RCA-PDA and PDA = same</w:t>
+      </w:r>
+    </w:p>
+    <w:p>
+      <w:pPr>
+        <w:pStyle w:val="ListParagraph"/>
+        <w:numPr>
+          <w:ilvl w:val="0"/>
+          <w:numId w:val="1"/>
+        </w:numPr>
+        <w:rPr>
+          <w:rStyle w:val="e24kjd"/>
+          <w:sz w:val="24"/>
+          <w:szCs w:val="24"/>
+        </w:rPr>
+      </w:pPr>
+      <w:r>
+        <w:rPr>
+          <w:rStyle w:val="e24kjd"/>
+          <w:sz w:val="24"/>
+          <w:szCs w:val="24"/>
+        </w:rPr>
+        <w:t>PCA-PLV and PLV = same</w:t>
+      </w:r>
+    </w:p>
+    <w:p>
+      <w:pPr>
+        <w:pStyle w:val="ListParagraph"/>
+        <w:numPr>
+          <w:ilvl w:val="0"/>
+          <w:numId w:val="1"/>
+        </w:numPr>
+        <w:rPr>
+          <w:rStyle w:val="e24kjd"/>
+          <w:sz w:val="24"/>
+          <w:szCs w:val="24"/>
+        </w:rPr>
+      </w:pPr>
+      <w:r>
+        <w:rPr>
+          <w:rStyle w:val="e24kjd"/>
+          <w:sz w:val="24"/>
+          <w:szCs w:val="24"/>
+        </w:rPr>
+        <w:t>80-90% is ok to put into one cell</w:t>
+      </w:r>
+    </w:p>
+    <w:p>
+      <w:pPr>
+        <w:pStyle w:val="ListParagraph"/>
+        <w:numPr>
+          <w:ilvl w:val="0"/>
+          <w:numId w:val="1"/>
+        </w:numPr>
+        <w:rPr>
+          <w:rStyle w:val="e24kjd"/>
+          <w:sz w:val="24"/>
+          <w:szCs w:val="24"/>
+        </w:rPr>
+      </w:pPr>
+      <w:r>
+        <w:rPr>
+          <w:rStyle w:val="e24kjd"/>
+          <w:sz w:val="24"/>
+          <w:szCs w:val="24"/>
+        </w:rPr>
+        <w:t xml:space="preserve">LP highlight yellow </w:t>
+      </w:r>
+      <w:proofErr w:type="spellStart"/>
+      <w:r>
+        <w:rPr>
+          <w:rStyle w:val="e24kjd"/>
+          <w:sz w:val="24"/>
+          <w:szCs w:val="24"/>
+        </w:rPr>
+        <w:t>case_id</w:t>
+      </w:r>
+      <w:proofErr w:type="spellEnd"/>
+      <w:r>
+        <w:rPr>
+          <w:rStyle w:val="e24kjd"/>
+          <w:sz w:val="24"/>
+          <w:szCs w:val="24"/>
+        </w:rPr>
+        <w:t xml:space="preserve"> when data is entered, DN highlight green when verified</w:t>
+      </w:r>
+    </w:p>
+    <w:p/>
+    <w:p>
       <w:bookmarkStart w:id="0" w:name="_GoBack"/>
       <w:bookmarkEnd w:id="0"/>
     </w:p>
-    <w:p/>
     <w:sectPr>
       <w:pgSz w:w="12240" w:h="15840"/>
       <w:pgMar w:top="1440" w:right="1440" w:bottom="1440" w:left="1440" w:header="720" w:footer="720" w:gutter="0"/>
@@ -493,8 +657,129 @@
 </w:document>
 </file>
 
+<file path=word/numbering.xml><?xml version="1.0" encoding="utf-8"?>
+<w:numbering xmlns:wpc="http://schemas.microsoft.com/office/word/2010/wordprocessingCanvas" xmlns:mc="http://schemas.openxmlformats.org/markup-compatibility/2006" xmlns:o="urn:schemas-microsoft-com:office:office" xmlns:r="http://schemas.openxmlformats.org/officeDocument/2006/relationships" xmlns:m="http://schemas.openxmlformats.org/officeDocument/2006/math" xmlns:v="urn:schemas-microsoft-com:vml" xmlns:wp14="http://schemas.microsoft.com/office/word/2010/wordprocessingDrawing" xmlns:wp="http://schemas.openxmlformats.org/drawingml/2006/wordprocessingDrawing" xmlns:w10="urn:schemas-microsoft-com:office:word" xmlns:w="http://schemas.openxmlformats.org/wordprocessingml/2006/main" xmlns:w14="http://schemas.microsoft.com/office/word/2010/wordml" xmlns:w15="http://schemas.microsoft.com/office/word/2012/wordml" xmlns:wpg="http://schemas.microsoft.com/office/word/2010/wordprocessingGroup" xmlns:wpi="http://schemas.microsoft.com/office/word/2010/wordprocessingInk" xmlns:wne="http://schemas.microsoft.com/office/word/2006/wordml" xmlns:wps="http://schemas.microsoft.com/office/word/2010/wordprocessingShape" mc:Ignorable="w14 w15 wp14">
+  <w:abstractNum w:abstractNumId="0" w15:restartNumberingAfterBreak="0">
+    <w:nsid w:val="53D433BB"/>
+    <w:multiLevelType w:val="hybridMultilevel"/>
+    <w:tmpl w:val="B140721C"/>
+    <w:lvl w:ilvl="0" w:tplc="04090001">
+      <w:start w:val="1"/>
+      <w:numFmt w:val="bullet"/>
+      <w:lvlText w:val=""/>
+      <w:lvlJc w:val="left"/>
+      <w:pPr>
+        <w:ind w:left="720" w:hanging="360"/>
+      </w:pPr>
+      <w:rPr>
+        <w:rFonts w:ascii="Symbol" w:hAnsi="Symbol" w:hint="default"/>
+      </w:rPr>
+    </w:lvl>
+    <w:lvl w:ilvl="1" w:tplc="04090003" w:tentative="1">
+      <w:start w:val="1"/>
+      <w:numFmt w:val="bullet"/>
+      <w:lvlText w:val="o"/>
+      <w:lvlJc w:val="left"/>
+      <w:pPr>
+        <w:ind w:left="1440" w:hanging="360"/>
+      </w:pPr>
+      <w:rPr>
+        <w:rFonts w:ascii="Courier New" w:hAnsi="Courier New" w:cs="Courier New" w:hint="default"/>
+      </w:rPr>
+    </w:lvl>
+    <w:lvl w:ilvl="2" w:tplc="04090005" w:tentative="1">
+      <w:start w:val="1"/>
+      <w:numFmt w:val="bullet"/>
+      <w:lvlText w:val=""/>
+      <w:lvlJc w:val="left"/>
+      <w:pPr>
+        <w:ind w:left="2160" w:hanging="360"/>
+      </w:pPr>
+      <w:rPr>
+        <w:rFonts w:ascii="Wingdings" w:hAnsi="Wingdings" w:hint="default"/>
+      </w:rPr>
+    </w:lvl>
+    <w:lvl w:ilvl="3" w:tplc="04090001" w:tentative="1">
+      <w:start w:val="1"/>
+      <w:numFmt w:val="bullet"/>
+      <w:lvlText w:val=""/>
+      <w:lvlJc w:val="left"/>
+      <w:pPr>
+        <w:ind w:left="2880" w:hanging="360"/>
+      </w:pPr>
+      <w:rPr>
+        <w:rFonts w:ascii="Symbol" w:hAnsi="Symbol" w:hint="default"/>
+      </w:rPr>
+    </w:lvl>
+    <w:lvl w:ilvl="4" w:tplc="04090003" w:tentative="1">
+      <w:start w:val="1"/>
+      <w:numFmt w:val="bullet"/>
+      <w:lvlText w:val="o"/>
+      <w:lvlJc w:val="left"/>
+      <w:pPr>
+        <w:ind w:left="3600" w:hanging="360"/>
+      </w:pPr>
+      <w:rPr>
+        <w:rFonts w:ascii="Courier New" w:hAnsi="Courier New" w:cs="Courier New" w:hint="default"/>
+      </w:rPr>
+    </w:lvl>
+    <w:lvl w:ilvl="5" w:tplc="04090005" w:tentative="1">
+      <w:start w:val="1"/>
+      <w:numFmt w:val="bullet"/>
+      <w:lvlText w:val=""/>
+      <w:lvlJc w:val="left"/>
+      <w:pPr>
+        <w:ind w:left="4320" w:hanging="360"/>
+      </w:pPr>
+      <w:rPr>
+        <w:rFonts w:ascii="Wingdings" w:hAnsi="Wingdings" w:hint="default"/>
+      </w:rPr>
+    </w:lvl>
+    <w:lvl w:ilvl="6" w:tplc="04090001" w:tentative="1">
+      <w:start w:val="1"/>
+      <w:numFmt w:val="bullet"/>
+      <w:lvlText w:val=""/>
+      <w:lvlJc w:val="left"/>
+      <w:pPr>
+        <w:ind w:left="5040" w:hanging="360"/>
+      </w:pPr>
+      <w:rPr>
+        <w:rFonts w:ascii="Symbol" w:hAnsi="Symbol" w:hint="default"/>
+      </w:rPr>
+    </w:lvl>
+    <w:lvl w:ilvl="7" w:tplc="04090003" w:tentative="1">
+      <w:start w:val="1"/>
+      <w:numFmt w:val="bullet"/>
+      <w:lvlText w:val="o"/>
+      <w:lvlJc w:val="left"/>
+      <w:pPr>
+        <w:ind w:left="5760" w:hanging="360"/>
+      </w:pPr>
+      <w:rPr>
+        <w:rFonts w:ascii="Courier New" w:hAnsi="Courier New" w:cs="Courier New" w:hint="default"/>
+      </w:rPr>
+    </w:lvl>
+    <w:lvl w:ilvl="8" w:tplc="04090005" w:tentative="1">
+      <w:start w:val="1"/>
+      <w:numFmt w:val="bullet"/>
+      <w:lvlText w:val=""/>
+      <w:lvlJc w:val="left"/>
+      <w:pPr>
+        <w:ind w:left="6480" w:hanging="360"/>
+      </w:pPr>
+      <w:rPr>
+        <w:rFonts w:ascii="Wingdings" w:hAnsi="Wingdings" w:hint="default"/>
+      </w:rPr>
+    </w:lvl>
+  </w:abstractNum>
+  <w:num w:numId="1">
+    <w:abstractNumId w:val="0"/>
+  </w:num>
+</w:numbering>
+</file>
+
 <file path=word/styles.xml><?xml version="1.0" encoding="utf-8"?>
-<w:styles xmlns:mc="http://schemas.openxmlformats.org/markup-compatibility/2006" xmlns:r="http://schemas.openxmlformats.org/officeDocument/2006/relationships" xmlns:w="http://schemas.openxmlformats.org/wordprocessingml/2006/main" xmlns:w14="http://schemas.microsoft.com/office/word/2010/wordml" xmlns:w15="http://schemas.microsoft.com/office/word/2012/wordml" xmlns:w16cid="http://schemas.microsoft.com/office/word/2016/wordml/cid" xmlns:w16se="http://schemas.microsoft.com/office/word/2015/wordml/symex" mc:Ignorable="w14 w15 w16se w16cid">
+<w:styles xmlns:mc="http://schemas.openxmlformats.org/markup-compatibility/2006" xmlns:r="http://schemas.openxmlformats.org/officeDocument/2006/relationships" xmlns:w="http://schemas.openxmlformats.org/wordprocessingml/2006/main" xmlns:w14="http://schemas.microsoft.com/office/word/2010/wordml" xmlns:w15="http://schemas.microsoft.com/office/word/2012/wordml" mc:Ignorable="w14 w15">
   <w:docDefaults>
     <w:rPrDefault>
       <w:rPr>
@@ -510,7 +795,7 @@
       </w:pPr>
     </w:pPrDefault>
   </w:docDefaults>
-  <w:latentStyles w:defLockedState="0" w:defUIPriority="99" w:defSemiHidden="0" w:defUnhideWhenUsed="0" w:defQFormat="0" w:count="375">
+  <w:latentStyles w:defLockedState="0" w:defUIPriority="99" w:defSemiHidden="0" w:defUnhideWhenUsed="0" w:defQFormat="0" w:count="371">
     <w:lsdException w:name="Normal" w:uiPriority="0" w:qFormat="1"/>
     <w:lsdException w:name="heading 1" w:uiPriority="9" w:qFormat="1"/>
     <w:lsdException w:name="heading 2" w:semiHidden="1" w:uiPriority="9" w:unhideWhenUsed="1" w:qFormat="1"/>
@@ -616,6 +901,7 @@
     <w:lsdException w:name="HTML Sample" w:semiHidden="1" w:unhideWhenUsed="1"/>
     <w:lsdException w:name="HTML Typewriter" w:semiHidden="1" w:unhideWhenUsed="1"/>
     <w:lsdException w:name="HTML Variable" w:semiHidden="1" w:unhideWhenUsed="1"/>
+    <w:lsdException w:name="Normal Table" w:semiHidden="1" w:unhideWhenUsed="1"/>
     <w:lsdException w:name="annotation subject" w:semiHidden="1" w:unhideWhenUsed="1"/>
     <w:lsdException w:name="No List" w:semiHidden="1" w:unhideWhenUsed="1"/>
     <w:lsdException w:name="Outline List 1" w:semiHidden="1" w:unhideWhenUsed="1"/>
@@ -659,8 +945,10 @@
     <w:lsdException w:name="Table Elegant" w:semiHidden="1" w:unhideWhenUsed="1"/>
     <w:lsdException w:name="Table Professional" w:semiHidden="1" w:unhideWhenUsed="1"/>
     <w:lsdException w:name="Table Subtle 1" w:semiHidden="1" w:unhideWhenUsed="1"/>
+    <w:lsdException w:name="Table Subtle 2" w:semiHidden="1" w:unhideWhenUsed="1"/>
     <w:lsdException w:name="Table Web 1" w:semiHidden="1" w:unhideWhenUsed="1"/>
     <w:lsdException w:name="Table Web 2" w:semiHidden="1" w:unhideWhenUsed="1"/>
+    <w:lsdException w:name="Table Web 3" w:semiHidden="1" w:unhideWhenUsed="1"/>
     <w:lsdException w:name="Balloon Text" w:semiHidden="1" w:unhideWhenUsed="1"/>
     <w:lsdException w:name="Table Grid" w:uiPriority="39"/>
     <w:lsdException w:name="Table Theme" w:semiHidden="1" w:unhideWhenUsed="1"/>
@@ -879,10 +1167,6 @@
     <w:lsdException w:name="List Table 5 Dark Accent 6" w:uiPriority="50"/>
     <w:lsdException w:name="List Table 6 Colorful Accent 6" w:uiPriority="51"/>
     <w:lsdException w:name="List Table 7 Colorful Accent 6" w:uiPriority="52"/>
-    <w:lsdException w:name="Mention" w:semiHidden="1" w:unhideWhenUsed="1"/>
-    <w:lsdException w:name="Smart Hyperlink" w:semiHidden="1" w:unhideWhenUsed="1"/>
-    <w:lsdException w:name="Hashtag" w:semiHidden="1" w:unhideWhenUsed="1"/>
-    <w:lsdException w:name="Unresolved Mention" w:semiHidden="1" w:unhideWhenUsed="1"/>
   </w:latentStyles>
   <w:style w:type="paragraph" w:default="1" w:styleId="Normal">
     <w:name w:val="Normal"/>
@@ -926,6 +1210,17 @@
     <w:name w:val="e24kjd"/>
     <w:basedOn w:val="DefaultParagraphFont"/>
     <w:rsid w:val="0020099F"/>
+  </w:style>
+  <w:style w:type="paragraph" w:styleId="ListParagraph">
+    <w:name w:val="List Paragraph"/>
+    <w:basedOn w:val="Normal"/>
+    <w:uiPriority w:val="34"/>
+    <w:qFormat/>
+    <w:rsid w:val="002C173C"/>
+    <w:pPr>
+      <w:ind w:left="720"/>
+      <w:contextualSpacing/>
+    </w:pPr>
   </w:style>
 </w:styles>
 </file>

</xml_diff>

<commit_message>
finished verifying all cases
</commit_message>
<xml_diff>
--- a/2019 MMH Data Entry Project.docx
+++ b/2019 MMH Data Entry Project.docx
@@ -615,14 +615,6 @@
           <w:szCs w:val="24"/>
         </w:rPr>
       </w:pPr>
-      <w:r>
-        <w:rPr>
-          <w:rStyle w:val="e24kjd"/>
-          <w:sz w:val="24"/>
-          <w:szCs w:val="24"/>
-        </w:rPr>
-        <w:t xml:space="preserve">LP highlight yellow </w:t>
-      </w:r>
       <w:proofErr w:type="spellStart"/>
       <w:r>
         <w:rPr>
@@ -630,7 +622,7 @@
           <w:sz w:val="24"/>
           <w:szCs w:val="24"/>
         </w:rPr>
-        <w:t>case_id</w:t>
+        <w:t>Case_id</w:t>
       </w:r>
       <w:proofErr w:type="spellEnd"/>
       <w:r>
@@ -639,14 +631,55 @@
           <w:sz w:val="24"/>
           <w:szCs w:val="24"/>
         </w:rPr>
-        <w:t xml:space="preserve"> when data is entered, DN highlight green when verified</w:t>
-      </w:r>
-    </w:p>
-    <w:p/>
-    <w:p>
+        <w:t xml:space="preserve"> in green = has been entered and verified</w:t>
+      </w:r>
+    </w:p>
+    <w:p>
+      <w:pPr>
+        <w:pStyle w:val="ListParagraph"/>
+        <w:numPr>
+          <w:ilvl w:val="0"/>
+          <w:numId w:val="1"/>
+        </w:numPr>
+        <w:rPr>
+          <w:rStyle w:val="e24kjd"/>
+          <w:sz w:val="24"/>
+          <w:szCs w:val="24"/>
+        </w:rPr>
+      </w:pPr>
+      <w:proofErr w:type="spellStart"/>
+      <w:r>
+        <w:rPr>
+          <w:rStyle w:val="e24kjd"/>
+          <w:sz w:val="24"/>
+          <w:szCs w:val="24"/>
+        </w:rPr>
+        <w:t>Case_id</w:t>
+      </w:r>
+      <w:proofErr w:type="spellEnd"/>
+      <w:r>
+        <w:rPr>
+          <w:rStyle w:val="e24kjd"/>
+          <w:sz w:val="24"/>
+          <w:szCs w:val="24"/>
+        </w:rPr>
+        <w:t xml:space="preserve"> in yellow = has been entered with questions/comments in the Comments column</w:t>
+      </w:r>
+    </w:p>
+    <w:p>
+      <w:pPr>
+        <w:pStyle w:val="ListParagraph"/>
+        <w:rPr>
+          <w:rStyle w:val="e24kjd"/>
+          <w:sz w:val="24"/>
+          <w:szCs w:val="24"/>
+        </w:rPr>
+      </w:pPr>
       <w:bookmarkStart w:id="0" w:name="_GoBack"/>
       <w:bookmarkEnd w:id="0"/>
     </w:p>
+    <w:p/>
+    <w:p/>
     <w:sectPr>
       <w:pgSz w:w="12240" w:h="15840"/>
       <w:pgMar w:top="1440" w:right="1440" w:bottom="1440" w:left="1440" w:header="720" w:footer="720" w:gutter="0"/>

</xml_diff>